<commit_message>
portrait and landscape example
</commit_message>
<xml_diff>
--- a/src/main/resources/templates/template_table.docx
+++ b/src/main/resources/templates/template_table.docx
@@ -193,8 +193,16 @@
     </w:p>
     <w:tbl>
       <w:tblPr>
-        <w:tblStyle w:val="Gitternetztabelle4Akzent1"/>
+        <w:tblStyle w:val="TabellemithellemGitternetz"/>
         <w:tblW w:w="14312" w:type="dxa"/>
+        <w:tblBorders>
+          <w:top w:val="single" w:sz="4" w:space="0" w:color="FFFFFF" w:themeColor="background1"/>
+          <w:left w:val="single" w:sz="4" w:space="0" w:color="FFFFFF" w:themeColor="background1"/>
+          <w:bottom w:val="single" w:sz="4" w:space="0" w:color="FFFFFF" w:themeColor="background1"/>
+          <w:right w:val="single" w:sz="4" w:space="0" w:color="FFFFFF" w:themeColor="background1"/>
+          <w:insideH w:val="single" w:sz="4" w:space="0" w:color="FFFFFF" w:themeColor="background1"/>
+          <w:insideV w:val="single" w:sz="4" w:space="0" w:color="FFFFFF" w:themeColor="background1"/>
+        </w:tblBorders>
         <w:tblLayout w:type="fixed"/>
         <w:tblLook w:val="0620" w:firstRow="1" w:lastRow="0" w:firstColumn="0" w:lastColumn="0" w:noHBand="1" w:noVBand="1"/>
       </w:tblPr>
@@ -205,28 +213,56 @@
         <w:gridCol w:w="7406"/>
       </w:tblGrid>
       <w:tr>
-        <w:trPr>
-          <w:cnfStyle w:val="100000000000" w:firstRow="1" w:lastRow="0" w:firstColumn="0" w:lastColumn="0" w:oddVBand="0" w:evenVBand="0" w:oddHBand="0" w:evenHBand="0" w:firstRowFirstColumn="0" w:firstRowLastColumn="0" w:lastRowFirstColumn="0" w:lastRowLastColumn="0"/>
-        </w:trPr>
         <w:tc>
           <w:tcPr>
             <w:tcW w:w="709" w:type="dxa"/>
+            <w:shd w:val="clear" w:color="auto" w:fill="0F6FC6" w:themeFill="accent1"/>
           </w:tcPr>
-          <w:p/>
+          <w:p>
+            <w:pPr>
+              <w:rPr>
+                <w:b/>
+                <w:bCs/>
+                <w:color w:val="FFFFFF" w:themeColor="background1"/>
+              </w:rPr>
+            </w:pPr>
+          </w:p>
         </w:tc>
         <w:tc>
           <w:tcPr>
             <w:tcW w:w="5006" w:type="dxa"/>
+            <w:shd w:val="clear" w:color="auto" w:fill="0F6FC6" w:themeFill="accent1"/>
           </w:tcPr>
-          <w:p/>
+          <w:p>
+            <w:pPr>
+              <w:rPr>
+                <w:b/>
+                <w:bCs/>
+                <w:color w:val="FFFFFF" w:themeColor="background1"/>
+              </w:rPr>
+            </w:pPr>
+          </w:p>
         </w:tc>
         <w:tc>
           <w:tcPr>
             <w:tcW w:w="1191" w:type="dxa"/>
+            <w:shd w:val="clear" w:color="auto" w:fill="0F6FC6" w:themeFill="accent1"/>
           </w:tcPr>
           <w:p>
+            <w:pPr>
+              <w:rPr>
+                <w:b/>
+                <w:bCs/>
+                <w:color w:val="FFFFFF" w:themeColor="background1"/>
+              </w:rPr>
+            </w:pPr>
             <w:proofErr w:type="spellStart"/>
             <w:r>
+              <w:rPr>
+                <w:b/>
+                <w:bCs/>
+                <w:color w:val="FFFFFF" w:themeColor="background1"/>
+              </w:rPr>
               <w:t>Applicable</w:t>
             </w:r>
             <w:proofErr w:type="spellEnd"/>
@@ -235,9 +271,22 @@
         <w:tc>
           <w:tcPr>
             <w:tcW w:w="7406" w:type="dxa"/>
+            <w:shd w:val="clear" w:color="auto" w:fill="0F6FC6" w:themeFill="accent1"/>
           </w:tcPr>
           <w:p>
+            <w:pPr>
+              <w:rPr>
+                <w:b/>
+                <w:bCs/>
+                <w:color w:val="FFFFFF" w:themeColor="background1"/>
+              </w:rPr>
+            </w:pPr>
             <w:r>
+              <w:rPr>
+                <w:b/>
+                <w:bCs/>
+                <w:color w:val="FFFFFF" w:themeColor="background1"/>
+              </w:rPr>
               <w:t>Implementation</w:t>
             </w:r>
           </w:p>
@@ -417,6 +466,8 @@
     <w:sectPr>
       <w:headerReference w:type="default" r:id="rId7"/>
       <w:footerReference w:type="default" r:id="rId8"/>
+      <w:headerReference w:type="first" r:id="rId9"/>
+      <w:footerReference w:type="first" r:id="rId10"/>
       <w:pgSz w:w="16838" w:h="11906" w:orient="landscape"/>
       <w:pgMar w:top="1417" w:right="1417" w:bottom="1417" w:left="1134" w:header="708" w:footer="708" w:gutter="0"/>
       <w:cols w:space="708"/>
@@ -622,6 +673,95 @@
 </w:ftr>
 </file>
 
+<file path=word/footer2.xml><?xml version="1.0" encoding="utf-8"?>
+<w:ftr xmlns:wpc="http://schemas.microsoft.com/office/word/2010/wordprocessingCanvas" xmlns:cx="http://schemas.microsoft.com/office/drawing/2014/chartex" xmlns:cx1="http://schemas.microsoft.com/office/drawing/2015/9/8/chartex" xmlns:cx2="http://schemas.microsoft.com/office/drawing/2015/10/21/chartex" xmlns:cx3="http://schemas.microsoft.com/office/drawing/2016/5/9/chartex" xmlns:cx4="http://schemas.microsoft.com/office/drawing/2016/5/10/chartex" xmlns:cx5="http://schemas.microsoft.com/office/drawing/2016/5/11/chartex" xmlns:cx6="http://schemas.microsoft.com/office/drawing/2016/5/12/chartex" xmlns:cx7="http://schemas.microsoft.com/office/drawing/2016/5/13/chartex" xmlns:cx8="http://schemas.microsoft.com/office/drawing/2016/5/14/chartex" xmlns:mc="http://schemas.openxmlformats.org/markup-compatibility/2006" xmlns:aink="http://schemas.microsoft.com/office/drawing/2016/ink" xmlns:am3d="http://schemas.microsoft.com/office/drawing/2017/model3d" xmlns:o="urn:schemas-microsoft-com:office:office" xmlns:oel="http://schemas.microsoft.com/office/2019/extlst" xmlns:r="http://schemas.openxmlformats.org/officeDocument/2006/relationships" xmlns:m="http://schemas.openxmlformats.org/officeDocument/2006/math" xmlns:v="urn:schemas-microsoft-com:vml" xmlns:wp14="http://schemas.microsoft.com/office/word/2010/wordprocessingDrawing" xmlns:wp="http://schemas.openxmlformats.org/drawingml/2006/wordprocessingDrawing" xmlns:w10="urn:schemas-microsoft-com:office:word" xmlns:w="http://schemas.openxmlformats.org/wordprocessingml/2006/main" xmlns:w14="http://schemas.microsoft.com/office/word/2010/wordml" xmlns:w15="http://schemas.microsoft.com/office/word/2012/wordml" xmlns:w16cex="http://schemas.microsoft.com/office/word/2018/wordml/cex" xmlns:w16cid="http://schemas.microsoft.com/office/word/2016/wordml/cid" xmlns:w16="http://schemas.microsoft.com/office/word/2018/wordml" xmlns:w16du="http://schemas.microsoft.com/office/word/2023/wordml/word16du" xmlns:w16sdtdh="http://schemas.microsoft.com/office/word/2020/wordml/sdtdatahash" xmlns:w16se="http://schemas.microsoft.com/office/word/2015/wordml/symex" xmlns:wpg="http://schemas.microsoft.com/office/word/2010/wordprocessingGroup" xmlns:wpi="http://schemas.microsoft.com/office/word/2010/wordprocessingInk" xmlns:wne="http://schemas.microsoft.com/office/word/2006/wordml" xmlns:wps="http://schemas.microsoft.com/office/word/2010/wordprocessingShape" mc:Ignorable="w14 w15 w16se w16cid w16 w16cex w16sdtdh w16du wp14">
+  <w:p>
+    <w:pPr>
+      <w:pStyle w:val="Fuzeile"/>
+    </w:pPr>
+    <w:r>
+      <w:rPr>
+        <w:noProof/>
+      </w:rPr>
+      <mc:AlternateContent>
+        <mc:Choice Requires="wps">
+          <w:drawing>
+            <wp:anchor distT="0" distB="0" distL="114300" distR="114300" simplePos="0" relativeHeight="251661312" behindDoc="0" locked="0" layoutInCell="1" allowOverlap="1" wp14:anchorId="3AB50DFE" wp14:editId="428AD73B">
+              <wp:simplePos x="0" y="0"/>
+              <wp:positionH relativeFrom="page">
+                <wp:posOffset>0</wp:posOffset>
+              </wp:positionH>
+              <wp:positionV relativeFrom="page">
+                <wp:posOffset>7233920</wp:posOffset>
+              </wp:positionV>
+              <wp:extent cx="10962000" cy="320400"/>
+              <wp:effectExtent l="0" t="0" r="0" b="3810"/>
+              <wp:wrapNone/>
+              <wp:docPr id="377327609" name="Rechteck 1"/>
+              <wp:cNvGraphicFramePr/>
+              <a:graphic xmlns:a="http://schemas.openxmlformats.org/drawingml/2006/main">
+                <a:graphicData uri="http://schemas.microsoft.com/office/word/2010/wordprocessingShape">
+                  <wps:wsp>
+                    <wps:cNvSpPr/>
+                    <wps:spPr>
+                      <a:xfrm>
+                        <a:off x="0" y="0"/>
+                        <a:ext cx="10962000" cy="320400"/>
+                      </a:xfrm>
+                      <a:prstGeom prst="rect">
+                        <a:avLst/>
+                      </a:prstGeom>
+                      <a:ln>
+                        <a:noFill/>
+                      </a:ln>
+                    </wps:spPr>
+                    <wps:style>
+                      <a:lnRef idx="2">
+                        <a:schemeClr val="accent1">
+                          <a:shade val="15000"/>
+                        </a:schemeClr>
+                      </a:lnRef>
+                      <a:fillRef idx="1">
+                        <a:schemeClr val="accent1"/>
+                      </a:fillRef>
+                      <a:effectRef idx="0">
+                        <a:schemeClr val="accent1"/>
+                      </a:effectRef>
+                      <a:fontRef idx="minor">
+                        <a:schemeClr val="lt1"/>
+                      </a:fontRef>
+                    </wps:style>
+                    <wps:bodyPr rot="0" spcFirstLastPara="0" vertOverflow="overflow" horzOverflow="overflow" vert="horz" wrap="square" lIns="91440" tIns="45720" rIns="91440" bIns="45720" numCol="1" spcCol="0" rtlCol="0" fromWordArt="0" anchor="ctr" anchorCtr="0" forceAA="0" compatLnSpc="1">
+                      <a:prstTxWarp prst="textNoShape">
+                        <a:avLst/>
+                      </a:prstTxWarp>
+                      <a:noAutofit/>
+                    </wps:bodyPr>
+                  </wps:wsp>
+                </a:graphicData>
+              </a:graphic>
+              <wp14:sizeRelH relativeFrom="margin">
+                <wp14:pctWidth>0</wp14:pctWidth>
+              </wp14:sizeRelH>
+              <wp14:sizeRelV relativeFrom="margin">
+                <wp14:pctHeight>0</wp14:pctHeight>
+              </wp14:sizeRelV>
+            </wp:anchor>
+          </w:drawing>
+        </mc:Choice>
+        <mc:Fallback>
+          <w:pict>
+            <v:rect w14:anchorId="4F1604BF" id="Rechteck 1" o:spid="_x0000_s1026" style="position:absolute;margin-left:0;margin-top:569.6pt;width:863.15pt;height:25.25pt;z-index:251661312;visibility:visible;mso-wrap-style:square;mso-width-percent:0;mso-height-percent:0;mso-wrap-distance-left:9pt;mso-wrap-distance-top:0;mso-wrap-distance-right:9pt;mso-wrap-distance-bottom:0;mso-position-horizontal:absolute;mso-position-horizontal-relative:page;mso-position-vertical:absolute;mso-position-vertical-relative:page;mso-width-percent:0;mso-height-percent:0;mso-width-relative:margin;mso-height-relative:margin;v-text-anchor:middle" o:gfxdata="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" fillcolor="#0f6fc6 [3204]" stroked="f" strokeweight="1pt">
+              <w10:wrap anchorx="page" anchory="page"/>
+            </v:rect>
+          </w:pict>
+        </mc:Fallback>
+      </mc:AlternateContent>
+    </w:r>
+  </w:p>
+</w:ftr>
+</file>
+
 <file path=word/footnotes.xml><?xml version="1.0" encoding="utf-8"?>
 <w:footnotes xmlns:wpc="http://schemas.microsoft.com/office/word/2010/wordprocessingCanvas" xmlns:cx="http://schemas.microsoft.com/office/drawing/2014/chartex" xmlns:cx1="http://schemas.microsoft.com/office/drawing/2015/9/8/chartex" xmlns:cx2="http://schemas.microsoft.com/office/drawing/2015/10/21/chartex" xmlns:cx3="http://schemas.microsoft.com/office/drawing/2016/5/9/chartex" xmlns:cx4="http://schemas.microsoft.com/office/drawing/2016/5/10/chartex" xmlns:cx5="http://schemas.microsoft.com/office/drawing/2016/5/11/chartex" xmlns:cx6="http://schemas.microsoft.com/office/drawing/2016/5/12/chartex" xmlns:cx7="http://schemas.microsoft.com/office/drawing/2016/5/13/chartex" xmlns:cx8="http://schemas.microsoft.com/office/drawing/2016/5/14/chartex" xmlns:mc="http://schemas.openxmlformats.org/markup-compatibility/2006" xmlns:aink="http://schemas.microsoft.com/office/drawing/2016/ink" xmlns:am3d="http://schemas.microsoft.com/office/drawing/2017/model3d" xmlns:o="urn:schemas-microsoft-com:office:office" xmlns:oel="http://schemas.microsoft.com/office/2019/extlst" xmlns:r="http://schemas.openxmlformats.org/officeDocument/2006/relationships" xmlns:m="http://schemas.openxmlformats.org/officeDocument/2006/math" xmlns:v="urn:schemas-microsoft-com:vml" xmlns:wp14="http://schemas.microsoft.com/office/word/2010/wordprocessingDrawing" xmlns:wp="http://schemas.openxmlformats.org/drawingml/2006/wordprocessingDrawing" xmlns:w10="urn:schemas-microsoft-com:office:word" xmlns:w="http://schemas.openxmlformats.org/wordprocessingml/2006/main" xmlns:w14="http://schemas.microsoft.com/office/word/2010/wordml" xmlns:w15="http://schemas.microsoft.com/office/word/2012/wordml" xmlns:w16cex="http://schemas.microsoft.com/office/word/2018/wordml/cex" xmlns:w16cid="http://schemas.microsoft.com/office/word/2016/wordml/cid" xmlns:w16="http://schemas.microsoft.com/office/word/2018/wordml" xmlns:w16du="http://schemas.microsoft.com/office/word/2023/wordml/word16du" xmlns:w16sdtdh="http://schemas.microsoft.com/office/word/2020/wordml/sdtdatahash" xmlns:w16se="http://schemas.microsoft.com/office/word/2015/wordml/symex" xmlns:wpg="http://schemas.microsoft.com/office/word/2010/wordprocessingGroup" xmlns:wpi="http://schemas.microsoft.com/office/word/2010/wordprocessingInk" xmlns:wne="http://schemas.microsoft.com/office/word/2006/wordml" xmlns:wps="http://schemas.microsoft.com/office/word/2010/wordprocessingShape" mc:Ignorable="w14 w15 w16se w16cid w16 w16cex w16sdtdh w16du wp14">
   <w:footnote w:type="separator" w:id="-1">
@@ -655,13 +795,22 @@
       <w:tabs>
         <w:tab w:val="left" w:pos="3402"/>
       </w:tabs>
+      <w:rPr>
+        <w:rFonts w:cstheme="minorHAnsi"/>
+      </w:rPr>
     </w:pPr>
     <w:r>
+      <w:rPr>
+        <w:rFonts w:cstheme="minorHAnsi"/>
+        <w:color w:val="BFBFBF" w:themeColor="background1" w:themeShade="BF"/>
+        <w:sz w:val="40"/>
+        <w:szCs w:val="40"/>
+      </w:rPr>
       <w:t>DEMO</w:t>
     </w:r>
     <w:r>
       <w:rPr>
-        <w:noProof/>
+        <w:rFonts w:cstheme="minorHAnsi"/>
       </w:rPr>
       <w:drawing>
         <wp:anchor distT="0" distB="0" distL="114300" distR="114300" simplePos="0" relativeHeight="251658240" behindDoc="1" locked="0" layoutInCell="1" allowOverlap="1" wp14:anchorId="73974C18" wp14:editId="54BF2AED">
@@ -725,6 +874,92 @@
           </wp14:sizeRelV>
         </wp:anchor>
       </w:drawing>
+    </w:r>
+  </w:p>
+</w:hdr>
+</file>
+
+<file path=word/header2.xml><?xml version="1.0" encoding="utf-8"?>
+<w:hdr xmlns:wpc="http://schemas.microsoft.com/office/word/2010/wordprocessingCanvas" xmlns:cx="http://schemas.microsoft.com/office/drawing/2014/chartex" xmlns:cx1="http://schemas.microsoft.com/office/drawing/2015/9/8/chartex" xmlns:cx2="http://schemas.microsoft.com/office/drawing/2015/10/21/chartex" xmlns:cx3="http://schemas.microsoft.com/office/drawing/2016/5/9/chartex" xmlns:cx4="http://schemas.microsoft.com/office/drawing/2016/5/10/chartex" xmlns:cx5="http://schemas.microsoft.com/office/drawing/2016/5/11/chartex" xmlns:cx6="http://schemas.microsoft.com/office/drawing/2016/5/12/chartex" xmlns:cx7="http://schemas.microsoft.com/office/drawing/2016/5/13/chartex" xmlns:cx8="http://schemas.microsoft.com/office/drawing/2016/5/14/chartex" xmlns:mc="http://schemas.openxmlformats.org/markup-compatibility/2006" xmlns:aink="http://schemas.microsoft.com/office/drawing/2016/ink" xmlns:am3d="http://schemas.microsoft.com/office/drawing/2017/model3d" xmlns:o="urn:schemas-microsoft-com:office:office" xmlns:oel="http://schemas.microsoft.com/office/2019/extlst" xmlns:r="http://schemas.openxmlformats.org/officeDocument/2006/relationships" xmlns:m="http://schemas.openxmlformats.org/officeDocument/2006/math" xmlns:v="urn:schemas-microsoft-com:vml" xmlns:wp14="http://schemas.microsoft.com/office/word/2010/wordprocessingDrawing" xmlns:wp="http://schemas.openxmlformats.org/drawingml/2006/wordprocessingDrawing" xmlns:w10="urn:schemas-microsoft-com:office:word" xmlns:w="http://schemas.openxmlformats.org/wordprocessingml/2006/main" xmlns:w14="http://schemas.microsoft.com/office/word/2010/wordml" xmlns:w15="http://schemas.microsoft.com/office/word/2012/wordml" xmlns:w16cex="http://schemas.microsoft.com/office/word/2018/wordml/cex" xmlns:w16cid="http://schemas.microsoft.com/office/word/2016/wordml/cid" xmlns:w16="http://schemas.microsoft.com/office/word/2018/wordml" xmlns:w16du="http://schemas.microsoft.com/office/word/2023/wordml/word16du" xmlns:w16sdtdh="http://schemas.microsoft.com/office/word/2020/wordml/sdtdatahash" xmlns:w16se="http://schemas.microsoft.com/office/word/2015/wordml/symex" xmlns:wpg="http://schemas.microsoft.com/office/word/2010/wordprocessingGroup" xmlns:wpi="http://schemas.microsoft.com/office/word/2010/wordprocessingInk" xmlns:wne="http://schemas.microsoft.com/office/word/2006/wordml" xmlns:wps="http://schemas.microsoft.com/office/word/2010/wordprocessingShape" mc:Ignorable="w14 w15 w16se w16cid w16 w16cex w16sdtdh w16du wp14">
+  <w:p>
+    <w:pPr>
+      <w:pStyle w:val="Kopfzeile"/>
+    </w:pPr>
+    <w:r>
+      <w:rPr>
+        <w:noProof/>
+      </w:rPr>
+      <mc:AlternateContent>
+        <mc:Choice Requires="wps">
+          <w:drawing>
+            <wp:anchor distT="0" distB="0" distL="114300" distR="114300" simplePos="0" relativeHeight="251659264" behindDoc="0" locked="0" layoutInCell="1" allowOverlap="1" wp14:anchorId="7528F4C7" wp14:editId="14CC7B64">
+              <wp:simplePos x="0" y="0"/>
+              <wp:positionH relativeFrom="page">
+                <wp:align>right</wp:align>
+              </wp:positionH>
+              <wp:positionV relativeFrom="page">
+                <wp:posOffset>-635</wp:posOffset>
+              </wp:positionV>
+              <wp:extent cx="10962005" cy="318770"/>
+              <wp:effectExtent l="0" t="0" r="0" b="5080"/>
+              <wp:wrapNone/>
+              <wp:docPr id="1380058961" name="Rechteck 1"/>
+              <wp:cNvGraphicFramePr/>
+              <a:graphic xmlns:a="http://schemas.openxmlformats.org/drawingml/2006/main">
+                <a:graphicData uri="http://schemas.microsoft.com/office/word/2010/wordprocessingShape">
+                  <wps:wsp>
+                    <wps:cNvSpPr/>
+                    <wps:spPr>
+                      <a:xfrm>
+                        <a:off x="0" y="0"/>
+                        <a:ext cx="10962005" cy="318770"/>
+                      </a:xfrm>
+                      <a:prstGeom prst="rect">
+                        <a:avLst/>
+                      </a:prstGeom>
+                      <a:ln>
+                        <a:noFill/>
+                      </a:ln>
+                    </wps:spPr>
+                    <wps:style>
+                      <a:lnRef idx="2">
+                        <a:schemeClr val="accent1">
+                          <a:shade val="15000"/>
+                        </a:schemeClr>
+                      </a:lnRef>
+                      <a:fillRef idx="1">
+                        <a:schemeClr val="accent1"/>
+                      </a:fillRef>
+                      <a:effectRef idx="0">
+                        <a:schemeClr val="accent1"/>
+                      </a:effectRef>
+                      <a:fontRef idx="minor">
+                        <a:schemeClr val="lt1"/>
+                      </a:fontRef>
+                    </wps:style>
+                    <wps:bodyPr rot="0" spcFirstLastPara="0" vertOverflow="overflow" horzOverflow="overflow" vert="horz" wrap="square" lIns="91440" tIns="45720" rIns="91440" bIns="45720" numCol="1" spcCol="0" rtlCol="0" fromWordArt="0" anchor="ctr" anchorCtr="0" forceAA="0" compatLnSpc="1">
+                      <a:prstTxWarp prst="textNoShape">
+                        <a:avLst/>
+                      </a:prstTxWarp>
+                      <a:noAutofit/>
+                    </wps:bodyPr>
+                  </wps:wsp>
+                </a:graphicData>
+              </a:graphic>
+              <wp14:sizeRelH relativeFrom="margin">
+                <wp14:pctWidth>0</wp14:pctWidth>
+              </wp14:sizeRelH>
+            </wp:anchor>
+          </w:drawing>
+        </mc:Choice>
+        <mc:Fallback>
+          <w:pict>
+            <v:rect w14:anchorId="46FF2C8D" id="Rechteck 1" o:spid="_x0000_s1026" style="position:absolute;margin-left:811.95pt;margin-top:-.05pt;width:863.15pt;height:25.1pt;z-index:251659264;visibility:visible;mso-wrap-style:square;mso-width-percent:0;mso-wrap-distance-left:9pt;mso-wrap-distance-top:0;mso-wrap-distance-right:9pt;mso-wrap-distance-bottom:0;mso-position-horizontal:right;mso-position-horizontal-relative:page;mso-position-vertical:absolute;mso-position-vertical-relative:page;mso-width-percent:0;mso-width-relative:margin;v-text-anchor:middle" o:gfxdata="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" fillcolor="#0f6fc6 [3204]" stroked="f" strokeweight="1pt">
+              <w10:wrap anchorx="page" anchory="page"/>
+            </v:rect>
+          </w:pict>
+        </mc:Fallback>
+      </mc:AlternateContent>
     </w:r>
   </w:p>
 </w:hdr>
@@ -2162,6 +2397,25 @@
       </w:tcPr>
     </w:tblStylePr>
   </w:style>
+  <w:style w:type="table" w:styleId="TabellemithellemGitternetz">
+    <w:name w:val="Grid Table Light"/>
+    <w:basedOn w:val="NormaleTabelle"/>
+    <w:uiPriority w:val="40"/>
+    <w:rsid w:val="00E50B4C"/>
+    <w:pPr>
+      <w:spacing w:after="0" w:line="240" w:lineRule="auto"/>
+    </w:pPr>
+    <w:tblPr>
+      <w:tblBorders>
+        <w:top w:val="single" w:sz="4" w:space="0" w:color="BFBFBF" w:themeColor="background1" w:themeShade="BF"/>
+        <w:left w:val="single" w:sz="4" w:space="0" w:color="BFBFBF" w:themeColor="background1" w:themeShade="BF"/>
+        <w:bottom w:val="single" w:sz="4" w:space="0" w:color="BFBFBF" w:themeColor="background1" w:themeShade="BF"/>
+        <w:right w:val="single" w:sz="4" w:space="0" w:color="BFBFBF" w:themeColor="background1" w:themeShade="BF"/>
+        <w:insideH w:val="single" w:sz="4" w:space="0" w:color="BFBFBF" w:themeColor="background1" w:themeShade="BF"/>
+        <w:insideV w:val="single" w:sz="4" w:space="0" w:color="BFBFBF" w:themeColor="background1" w:themeShade="BF"/>
+      </w:tblBorders>
+    </w:tblPr>
+  </w:style>
 </w:styles>
 </file>
 

</xml_diff>